<commit_message>
Merging changes from @juliediliberto
</commit_message>
<xml_diff>
--- a/Design.docx
+++ b/Design.docx
@@ -10,16 +10,17 @@
         <w:t xml:space="preserve"> Register User</w:t>
       </w:r>
     </w:p>
+    <w:p/>
     <w:p>
       <w:r>
         <w:rPr>
           <w:noProof/>
         </w:rPr>
         <w:drawing>
-          <wp:inline distT="0" distB="0" distL="0" distR="0" wp14:anchorId="1F329F89" wp14:editId="741F1326">
-            <wp:extent cx="5248275" cy="4924425"/>
-            <wp:effectExtent l="0" t="0" r="9525" b="9525"/>
-            <wp:docPr id="2" name="Picture 2" descr="C:\Users\Julie\Downloads\RegistrationScenario.jpeg"/>
+          <wp:inline distT="0" distB="0" distL="0" distR="0">
+            <wp:extent cx="5943600" cy="4592782"/>
+            <wp:effectExtent l="0" t="0" r="0" b="0"/>
+            <wp:docPr id="7" name="Picture 7" descr="C:\Users\Julie\Downloads\RegisterUser - New Page (1).jpeg"/>
             <wp:cNvGraphicFramePr>
               <a:graphicFrameLocks xmlns:a="http://schemas.openxmlformats.org/drawingml/2006/main" noChangeAspect="1"/>
             </wp:cNvGraphicFramePr>
@@ -27,13 +28,13 @@
               <a:graphicData uri="http://schemas.openxmlformats.org/drawingml/2006/picture">
                 <pic:pic xmlns:pic="http://schemas.openxmlformats.org/drawingml/2006/picture">
                   <pic:nvPicPr>
-                    <pic:cNvPr id="0" name="Picture 2" descr="C:\Users\Julie\Downloads\RegistrationScenario.jpeg"/>
+                    <pic:cNvPr id="0" name="Picture 3" descr="C:\Users\Julie\Downloads\RegisterUser - New Page (1).jpeg"/>
                     <pic:cNvPicPr>
                       <a:picLocks noChangeAspect="1" noChangeArrowheads="1"/>
                     </pic:cNvPicPr>
                   </pic:nvPicPr>
                   <pic:blipFill>
-                    <a:blip r:embed="rId4">
+                    <a:blip r:embed="rId4" cstate="print">
                       <a:extLst>
                         <a:ext uri="{28A0092B-C50C-407E-A947-70E740481C1C}">
                           <a14:useLocalDpi xmlns:a14="http://schemas.microsoft.com/office/drawing/2010/main" val="0"/>
@@ -48,7 +49,7 @@
                   <pic:spPr bwMode="auto">
                     <a:xfrm>
                       <a:off x="0" y="0"/>
-                      <a:ext cx="5248275" cy="4924425"/>
+                      <a:ext cx="5943600" cy="4592782"/>
                     </a:xfrm>
                     <a:prstGeom prst="rect">
                       <a:avLst/>
@@ -66,6 +67,31 @@
       </w:r>
     </w:p>
     <w:p>
+      <w:bookmarkStart w:id="0" w:name="_GoBack"/>
+      <w:bookmarkEnd w:id="0"/>
+    </w:p>
+    <w:p/>
+    <w:p>
+      <w:r>
+        <w:t xml:space="preserve">From LoginFragment, User fills in Email Address/Password &amp; clicks Create Account; </w:t>
+      </w:r>
+      <w:r>
+        <w:t xml:space="preserve">If either field is empty, an error message is displayed;  Otherwise, </w:t>
+      </w:r>
+      <w:r>
+        <w:t xml:space="preserve"> </w:t>
+      </w:r>
+      <w:r>
+        <w:t>CreateVolunteerTask is executed adding t</w:t>
+      </w:r>
+      <w:r>
+        <w:t>he user to the DB and</w:t>
+      </w:r>
+      <w:r>
+        <w:t xml:space="preserve"> UserHomeFragment is loaded.</w:t>
+      </w:r>
+    </w:p>
+    <w:p>
       <w:r>
         <w:br w:type="page"/>
       </w:r>
@@ -85,10 +111,10 @@
           <w:noProof/>
         </w:rPr>
         <w:drawing>
-          <wp:inline distT="0" distB="0" distL="0" distR="0" wp14:anchorId="4DD95AF9" wp14:editId="2683D15C">
-            <wp:extent cx="5635256" cy="7133120"/>
-            <wp:effectExtent l="0" t="0" r="3810" b="0"/>
-            <wp:docPr id="3" name="Picture 3" descr="C:\Users\Julie\Downloads\UserSignInScenario.jpeg"/>
+          <wp:inline distT="0" distB="0" distL="0" distR="0">
+            <wp:extent cx="5943600" cy="6739890"/>
+            <wp:effectExtent l="0" t="0" r="0" b="3810"/>
+            <wp:docPr id="5" name="Picture 5"/>
             <wp:cNvGraphicFramePr>
               <a:graphicFrameLocks xmlns:a="http://schemas.openxmlformats.org/drawingml/2006/main" noChangeAspect="1"/>
             </wp:cNvGraphicFramePr>
@@ -96,13 +122,76 @@
               <a:graphicData uri="http://schemas.openxmlformats.org/drawingml/2006/picture">
                 <pic:pic xmlns:pic="http://schemas.openxmlformats.org/drawingml/2006/picture">
                   <pic:nvPicPr>
-                    <pic:cNvPr id="0" name="Picture 3" descr="C:\Users\Julie\Downloads\UserSignInScenario.jpeg"/>
+                    <pic:cNvPr id="5" name="UserLogin.jpeg"/>
+                    <pic:cNvPicPr/>
+                  </pic:nvPicPr>
+                  <pic:blipFill>
+                    <a:blip r:embed="rId5" cstate="print">
+                      <a:extLst>
+                        <a:ext uri="{28A0092B-C50C-407E-A947-70E740481C1C}">
+                          <a14:useLocalDpi xmlns:a14="http://schemas.microsoft.com/office/drawing/2010/main" val="0"/>
+                        </a:ext>
+                      </a:extLst>
+                    </a:blip>
+                    <a:stretch>
+                      <a:fillRect/>
+                    </a:stretch>
+                  </pic:blipFill>
+                  <pic:spPr>
+                    <a:xfrm>
+                      <a:off x="0" y="0"/>
+                      <a:ext cx="5943600" cy="6739890"/>
+                    </a:xfrm>
+                    <a:prstGeom prst="rect">
+                      <a:avLst/>
+                    </a:prstGeom>
+                  </pic:spPr>
+                </pic:pic>
+              </a:graphicData>
+            </a:graphic>
+          </wp:inline>
+        </w:drawing>
+      </w:r>
+    </w:p>
+    <w:p/>
+    <w:p>
+      <w:r>
+        <w:t xml:space="preserve">From LoginFragment, user fills in email address and password and clicks Login; GetVolunteerTask is executed and DB returns userID; if userID == -1 (user is not registered) an error message is displayed; Otherwise, UserHomeFragment is displayed; Click takes user to EventsListFragment; User clicks on an event; EventsCollectionListFragment is displayed; If user clicks litter item, UpdateCollectionCount </w:t>
+      </w:r>
+      <w:r>
+        <w:t>causes counts in DB to be incremented; if user long clicks, UpDateCollectionCount causes counts in DB to be decremented</w:t>
+      </w:r>
+    </w:p>
+    <w:p/>
+    <w:p>
+      <w:r>
+        <w:t>Deployment Diagram</w:t>
+      </w:r>
+    </w:p>
+    <w:p>
+      <w:r>
+        <w:rPr>
+          <w:noProof/>
+        </w:rPr>
+        <w:drawing>
+          <wp:inline distT="0" distB="0" distL="0" distR="0">
+            <wp:extent cx="5943600" cy="7691718"/>
+            <wp:effectExtent l="0" t="0" r="0" b="5080"/>
+            <wp:docPr id="4" name="Picture 4" descr="C:\Users\Julie\Downloads\LitterDeployment - New Page.jpeg"/>
+            <wp:cNvGraphicFramePr>
+              <a:graphicFrameLocks xmlns:a="http://schemas.openxmlformats.org/drawingml/2006/main" noChangeAspect="1"/>
+            </wp:cNvGraphicFramePr>
+            <a:graphic xmlns:a="http://schemas.openxmlformats.org/drawingml/2006/main">
+              <a:graphicData uri="http://schemas.openxmlformats.org/drawingml/2006/picture">
+                <pic:pic xmlns:pic="http://schemas.openxmlformats.org/drawingml/2006/picture">
+                  <pic:nvPicPr>
+                    <pic:cNvPr id="0" name="Picture 2" descr="C:\Users\Julie\Downloads\LitterDeployment - New Page.jpeg"/>
                     <pic:cNvPicPr>
                       <a:picLocks noChangeAspect="1" noChangeArrowheads="1"/>
                     </pic:cNvPicPr>
                   </pic:nvPicPr>
                   <pic:blipFill>
-                    <a:blip r:embed="rId5">
+                    <a:blip r:embed="rId6">
                       <a:extLst>
                         <a:ext uri="{28A0092B-C50C-407E-A947-70E740481C1C}">
                           <a14:useLocalDpi xmlns:a14="http://schemas.microsoft.com/office/drawing/2010/main" val="0"/>
@@ -117,7 +206,7 @@
                   <pic:spPr bwMode="auto">
                     <a:xfrm>
                       <a:off x="0" y="0"/>
-                      <a:ext cx="5636086" cy="7134171"/>
+                      <a:ext cx="5943600" cy="7691718"/>
                     </a:xfrm>
                     <a:prstGeom prst="rect">
                       <a:avLst/>
@@ -132,31 +221,6 @@
             </a:graphic>
           </wp:inline>
         </w:drawing>
-      </w:r>
-    </w:p>
-    <w:p>
-      <w:r>
-        <w:br w:type="page"/>
-      </w:r>
-    </w:p>
-    <w:p>
-      <w:r>
-        <w:lastRenderedPageBreak/>
-        <w:t>UC-3 Event Login</w:t>
-      </w:r>
-    </w:p>
-    <w:p/>
-    <w:p>
-      <w:r>
-        <w:br w:type="page"/>
-      </w:r>
-      <w:bookmarkStart w:id="0" w:name="_GoBack"/>
-      <w:bookmarkEnd w:id="0"/>
-    </w:p>
-    <w:p>
-      <w:r>
-        <w:lastRenderedPageBreak/>
-        <w:t>UC-4 Litter Collection</w:t>
       </w:r>
     </w:p>
     <w:sectPr>
@@ -590,6 +654,36 @@
     <w:semiHidden/>
     <w:unhideWhenUsed/>
   </w:style>
+  <w:style w:type="paragraph" w:styleId="BalloonText">
+    <w:name w:val="Balloon Text"/>
+    <w:basedOn w:val="Normal"/>
+    <w:link w:val="BalloonTextChar"/>
+    <w:uiPriority w:val="99"/>
+    <w:semiHidden/>
+    <w:unhideWhenUsed/>
+    <w:rsid w:val="00601519"/>
+    <w:pPr>
+      <w:spacing w:line="240" w:lineRule="auto"/>
+    </w:pPr>
+    <w:rPr>
+      <w:rFonts w:ascii="Segoe UI" w:hAnsi="Segoe UI" w:cs="Segoe UI"/>
+      <w:sz w:val="18"/>
+      <w:szCs w:val="18"/>
+    </w:rPr>
+  </w:style>
+  <w:style w:type="character" w:customStyle="1" w:styleId="BalloonTextChar">
+    <w:name w:val="Balloon Text Char"/>
+    <w:basedOn w:val="DefaultParagraphFont"/>
+    <w:link w:val="BalloonText"/>
+    <w:uiPriority w:val="99"/>
+    <w:semiHidden/>
+    <w:rsid w:val="00601519"/>
+    <w:rPr>
+      <w:rFonts w:ascii="Segoe UI" w:hAnsi="Segoe UI" w:cs="Segoe UI"/>
+      <w:sz w:val="18"/>
+      <w:szCs w:val="18"/>
+    </w:rPr>
+  </w:style>
 </w:styles>
 </file>
 

</xml_diff>